<commit_message>
Ajout Doc technique V2
</commit_message>
<xml_diff>
--- a/Documentation-technique/VM_PFSENSE.docx
+++ b/Documentation-technique/VM_PFSENSE.docx
@@ -1,13 +1,525 @@
 
 <file path=word/document.xml><?xml version="1.0" encoding="utf-8"?>
-<w:document xmlns:wpc="http://schemas.microsoft.com/office/word/2010/wordprocessingCanvas" xmlns:cx="http://schemas.microsoft.com/office/drawing/2014/chartex" xmlns:cx1="http://schemas.microsoft.com/office/drawing/2015/9/8/chartex" xmlns:cx2="http://schemas.microsoft.com/office/drawing/2015/10/21/chartex" xmlns:cx3="http://schemas.microsoft.com/office/drawing/2016/5/9/chartex" xmlns:cx4="http://schemas.microsoft.com/office/drawing/2016/5/10/chartex" xmlns:cx5="http://schemas.microsoft.com/office/drawing/2016/5/11/chartex" xmlns:cx6="http://schemas.microsoft.com/office/drawing/2016/5/12/chartex" xmlns:cx7="http://schemas.microsoft.com/office/drawing/2016/5/13/chartex" xmlns:cx8="http://schemas.microsoft.com/office/drawing/2016/5/14/chartex" xmlns:mc="http://schemas.openxmlformats.org/markup-compatibility/2006" xmlns:aink="http://schemas.microsoft.com/office/drawing/2016/ink" xmlns:am3d="http://schemas.microsoft.com/office/drawing/2017/model3d" xmlns:o="urn:schemas-microsoft-com:office:office" xmlns:oel="http://schemas.microsoft.com/office/2019/extlst" xmlns:r="http://schemas.openxmlformats.org/officeDocument/2006/relationships" xmlns:m="http://schemas.openxmlformats.org/officeDocument/2006/math" xmlns:v="urn:schemas-microsoft-com:vml" xmlns:wp14="http://schemas.microsoft.com/office/word/2010/wordprocessingDrawing" xmlns:wp="http://schemas.openxmlformats.org/drawingml/2006/wordprocessingDrawing" xmlns:w10="urn:schemas-microsoft-com:office:word" xmlns:w="http://schemas.openxmlformats.org/wordprocessingml/2006/main" xmlns:w14="http://schemas.microsoft.com/office/word/2010/wordml" xmlns:w15="http://schemas.microsoft.com/office/word/2012/wordml" xmlns:w16cex="http://schemas.microsoft.com/office/word/2018/wordml/cex" xmlns:w16cid="http://schemas.microsoft.com/office/word/2016/wordml/cid" xmlns:w16="http://schemas.microsoft.com/office/word/2018/wordml" xmlns:w16sdtdh="http://schemas.microsoft.com/office/word/2020/wordml/sdtdatahash" xmlns:w16se="http://schemas.microsoft.com/office/word/2015/wordml/symex" xmlns:wpg="http://schemas.microsoft.com/office/word/2010/wordprocessingGroup" xmlns:wpi="http://schemas.microsoft.com/office/word/2010/wordprocessingInk" xmlns:wne="http://schemas.microsoft.com/office/word/2006/wordml" xmlns:wps="http://schemas.microsoft.com/office/word/2010/wordprocessingShape" mc:Ignorable="w14 w15 w16se w16cid w16 w16cex w16sdtdh wp14">
+<w:document xmlns:wpc="http://schemas.microsoft.com/office/word/2010/wordprocessingCanvas" xmlns:cx="http://schemas.microsoft.com/office/drawing/2014/chartex" xmlns:cx1="http://schemas.microsoft.com/office/drawing/2015/9/8/chartex" xmlns:cx2="http://schemas.microsoft.com/office/drawing/2015/10/21/chartex" xmlns:cx3="http://schemas.microsoft.com/office/drawing/2016/5/9/chartex" xmlns:cx4="http://schemas.microsoft.com/office/drawing/2016/5/10/chartex" xmlns:cx5="http://schemas.microsoft.com/office/drawing/2016/5/11/chartex" xmlns:cx6="http://schemas.microsoft.com/office/drawing/2016/5/12/chartex" xmlns:cx7="http://schemas.microsoft.com/office/drawing/2016/5/13/chartex" xmlns:cx8="http://schemas.microsoft.com/office/drawing/2016/5/14/chartex" xmlns:mc="http://schemas.openxmlformats.org/markup-compatibility/2006" xmlns:aink="http://schemas.microsoft.com/office/drawing/2016/ink" xmlns:am3d="http://schemas.microsoft.com/office/drawing/2017/model3d" xmlns:o="urn:schemas-microsoft-com:office:office" xmlns:oel="http://schemas.microsoft.com/office/2019/extlst" xmlns:r="http://schemas.openxmlformats.org/officeDocument/2006/relationships" xmlns:m="http://schemas.openxmlformats.org/officeDocument/2006/math" xmlns:v="urn:schemas-microsoft-com:vml" xmlns:wp14="http://schemas.microsoft.com/office/word/2010/wordprocessingDrawing" xmlns:wp="http://schemas.openxmlformats.org/drawingml/2006/wordprocessingDrawing" xmlns:w10="urn:schemas-microsoft-com:office:word" xmlns:w="http://schemas.openxmlformats.org/wordprocessingml/2006/main" xmlns:w14="http://schemas.microsoft.com/office/word/2010/wordml" xmlns:w15="http://schemas.microsoft.com/office/word/2012/wordml" xmlns:w16cex="http://schemas.microsoft.com/office/word/2018/wordml/cex" xmlns:w16cid="http://schemas.microsoft.com/office/word/2016/wordml/cid" xmlns:w16="http://schemas.microsoft.com/office/word/2018/wordml" xmlns:w16du="http://schemas.microsoft.com/office/word/2023/wordml/word16du" xmlns:w16sdtdh="http://schemas.microsoft.com/office/word/2020/wordml/sdtdatahash" xmlns:w16se="http://schemas.microsoft.com/office/word/2015/wordml/symex" xmlns:wpg="http://schemas.microsoft.com/office/word/2010/wordprocessingGroup" xmlns:wpi="http://schemas.microsoft.com/office/word/2010/wordprocessingInk" xmlns:wne="http://schemas.microsoft.com/office/word/2006/wordml" xmlns:wps="http://schemas.microsoft.com/office/word/2010/wordprocessingShape" mc:Ignorable="w14 w15 w16se w16cid w16 w16cex w16sdtdh wp14">
   <w:body>
     <w:p>
-      <w:r>
-        <w:t>Setup PFSENSE</w:t>
-      </w:r>
-    </w:p>
-    <w:p/>
+      <w:pPr>
+        <w:pStyle w:val="Titre"/>
+        <w:jc w:val="center"/>
+      </w:pPr>
+      <w:r>
+        <w:t>SETUP</w:t>
+      </w:r>
+      <w:r>
+        <w:t xml:space="preserve"> PFSENSE</w:t>
+      </w:r>
+    </w:p>
+    <w:p>
+      <w:r>
+        <w:br w:type="page"/>
+      </w:r>
+    </w:p>
+    <w:sdt>
+      <w:sdtPr>
+        <w:rPr>
+          <w:rFonts w:asciiTheme="minorHAnsi" w:eastAsiaTheme="minorHAnsi" w:hAnsiTheme="minorHAnsi" w:cstheme="minorBidi"/>
+          <w:color w:val="auto"/>
+          <w:kern w:val="2"/>
+          <w:sz w:val="22"/>
+          <w:szCs w:val="22"/>
+          <w:lang w:eastAsia="en-US"/>
+          <w14:ligatures w14:val="standardContextual"/>
+        </w:rPr>
+        <w:id w:val="1192499776"/>
+        <w:docPartObj>
+          <w:docPartGallery w:val="Table of Contents"/>
+          <w:docPartUnique/>
+        </w:docPartObj>
+      </w:sdtPr>
+      <w:sdtEndPr>
+        <w:rPr>
+          <w:b/>
+          <w:bCs/>
+        </w:rPr>
+      </w:sdtEndPr>
+      <w:sdtContent>
+        <w:p>
+          <w:pPr>
+            <w:pStyle w:val="En-ttedetabledesmatires"/>
+          </w:pPr>
+          <w:r>
+            <w:t>Table des matières</w:t>
+          </w:r>
+        </w:p>
+        <w:p>
+          <w:pPr>
+            <w:pStyle w:val="TM1"/>
+            <w:tabs>
+              <w:tab w:val="right" w:leader="dot" w:pos="9062"/>
+            </w:tabs>
+            <w:rPr>
+              <w:noProof/>
+            </w:rPr>
+          </w:pPr>
+          <w:r>
+            <w:fldChar w:fldCharType="begin"/>
+          </w:r>
+          <w:r>
+            <w:instrText xml:space="preserve"> TOC \o "1-3" \h \z \u </w:instrText>
+          </w:r>
+          <w:r>
+            <w:fldChar w:fldCharType="separate"/>
+          </w:r>
+          <w:hyperlink w:anchor="_Toc132632638" w:history="1">
+            <w:r>
+              <w:rPr>
+                <w:rStyle w:val="Lienhypertexte"/>
+                <w:rFonts w:eastAsia="Times New Roman"/>
+                <w:noProof/>
+                <w:lang w:eastAsia="fr-FR"/>
+              </w:rPr>
+              <w:t>Introduction</w:t>
+            </w:r>
+            <w:r>
+              <w:rPr>
+                <w:noProof/>
+                <w:webHidden/>
+              </w:rPr>
+              <w:tab/>
+            </w:r>
+            <w:r>
+              <w:rPr>
+                <w:noProof/>
+                <w:webHidden/>
+              </w:rPr>
+              <w:fldChar w:fldCharType="begin"/>
+            </w:r>
+            <w:r>
+              <w:rPr>
+                <w:noProof/>
+                <w:webHidden/>
+              </w:rPr>
+              <w:instrText xml:space="preserve"> PAGEREF _Toc132632638 \h </w:instrText>
+            </w:r>
+            <w:r>
+              <w:rPr>
+                <w:noProof/>
+                <w:webHidden/>
+              </w:rPr>
+            </w:r>
+            <w:r>
+              <w:rPr>
+                <w:noProof/>
+                <w:webHidden/>
+              </w:rPr>
+              <w:fldChar w:fldCharType="separate"/>
+            </w:r>
+            <w:r>
+              <w:rPr>
+                <w:noProof/>
+                <w:webHidden/>
+              </w:rPr>
+              <w:t>3</w:t>
+            </w:r>
+            <w:r>
+              <w:rPr>
+                <w:noProof/>
+                <w:webHidden/>
+              </w:rPr>
+              <w:fldChar w:fldCharType="end"/>
+            </w:r>
+          </w:hyperlink>
+        </w:p>
+        <w:p>
+          <w:pPr>
+            <w:pStyle w:val="TM1"/>
+            <w:tabs>
+              <w:tab w:val="left" w:pos="440"/>
+              <w:tab w:val="right" w:leader="dot" w:pos="9062"/>
+            </w:tabs>
+            <w:rPr>
+              <w:noProof/>
+            </w:rPr>
+          </w:pPr>
+          <w:hyperlink w:anchor="_Toc132632639" w:history="1">
+            <w:r>
+              <w:rPr>
+                <w:rStyle w:val="Lienhypertexte"/>
+                <w:noProof/>
+                <w:lang w:eastAsia="fr-FR"/>
+              </w:rPr>
+              <w:t>1.</w:t>
+            </w:r>
+            <w:r>
+              <w:rPr>
+                <w:noProof/>
+              </w:rPr>
+              <w:tab/>
+            </w:r>
+            <w:r>
+              <w:rPr>
+                <w:rStyle w:val="Lienhypertexte"/>
+                <w:noProof/>
+                <w:lang w:eastAsia="fr-FR"/>
+              </w:rPr>
+              <w:t>Création de la VM avec VMWARE workstation</w:t>
+            </w:r>
+            <w:r>
+              <w:rPr>
+                <w:noProof/>
+                <w:webHidden/>
+              </w:rPr>
+              <w:tab/>
+            </w:r>
+            <w:r>
+              <w:rPr>
+                <w:noProof/>
+                <w:webHidden/>
+              </w:rPr>
+              <w:fldChar w:fldCharType="begin"/>
+            </w:r>
+            <w:r>
+              <w:rPr>
+                <w:noProof/>
+                <w:webHidden/>
+              </w:rPr>
+              <w:instrText xml:space="preserve"> PAGEREF _Toc132632639 \h </w:instrText>
+            </w:r>
+            <w:r>
+              <w:rPr>
+                <w:noProof/>
+                <w:webHidden/>
+              </w:rPr>
+            </w:r>
+            <w:r>
+              <w:rPr>
+                <w:noProof/>
+                <w:webHidden/>
+              </w:rPr>
+              <w:fldChar w:fldCharType="separate"/>
+            </w:r>
+            <w:r>
+              <w:rPr>
+                <w:noProof/>
+                <w:webHidden/>
+              </w:rPr>
+              <w:t>3</w:t>
+            </w:r>
+            <w:r>
+              <w:rPr>
+                <w:noProof/>
+                <w:webHidden/>
+              </w:rPr>
+              <w:fldChar w:fldCharType="end"/>
+            </w:r>
+          </w:hyperlink>
+        </w:p>
+        <w:p>
+          <w:pPr>
+            <w:pStyle w:val="TM1"/>
+            <w:tabs>
+              <w:tab w:val="left" w:pos="440"/>
+              <w:tab w:val="right" w:leader="dot" w:pos="9062"/>
+            </w:tabs>
+            <w:rPr>
+              <w:noProof/>
+            </w:rPr>
+          </w:pPr>
+          <w:hyperlink w:anchor="_Toc132632640" w:history="1">
+            <w:r>
+              <w:rPr>
+                <w:rStyle w:val="Lienhypertexte"/>
+                <w:rFonts w:eastAsia="Times New Roman"/>
+                <w:noProof/>
+                <w:lang w:eastAsia="fr-FR"/>
+              </w:rPr>
+              <w:t>2.</w:t>
+            </w:r>
+            <w:r>
+              <w:rPr>
+                <w:noProof/>
+              </w:rPr>
+              <w:tab/>
+            </w:r>
+            <w:r>
+              <w:rPr>
+                <w:rStyle w:val="Lienhypertexte"/>
+                <w:rFonts w:eastAsia="Times New Roman"/>
+                <w:noProof/>
+                <w:lang w:eastAsia="fr-FR"/>
+              </w:rPr>
+              <w:t>Configuration du réseau avec VMWARE workstation</w:t>
+            </w:r>
+            <w:r>
+              <w:rPr>
+                <w:noProof/>
+                <w:webHidden/>
+              </w:rPr>
+              <w:tab/>
+            </w:r>
+            <w:r>
+              <w:rPr>
+                <w:noProof/>
+                <w:webHidden/>
+              </w:rPr>
+              <w:fldChar w:fldCharType="begin"/>
+            </w:r>
+            <w:r>
+              <w:rPr>
+                <w:noProof/>
+                <w:webHidden/>
+              </w:rPr>
+              <w:instrText xml:space="preserve"> PAGEREF _Toc132632640 \h </w:instrText>
+            </w:r>
+            <w:r>
+              <w:rPr>
+                <w:noProof/>
+                <w:webHidden/>
+              </w:rPr>
+            </w:r>
+            <w:r>
+              <w:rPr>
+                <w:noProof/>
+                <w:webHidden/>
+              </w:rPr>
+              <w:fldChar w:fldCharType="separate"/>
+            </w:r>
+            <w:r>
+              <w:rPr>
+                <w:noProof/>
+                <w:webHidden/>
+              </w:rPr>
+              <w:t>4</w:t>
+            </w:r>
+            <w:r>
+              <w:rPr>
+                <w:noProof/>
+                <w:webHidden/>
+              </w:rPr>
+              <w:fldChar w:fldCharType="end"/>
+            </w:r>
+          </w:hyperlink>
+        </w:p>
+        <w:p>
+          <w:pPr>
+            <w:pStyle w:val="TM1"/>
+            <w:tabs>
+              <w:tab w:val="left" w:pos="440"/>
+              <w:tab w:val="right" w:leader="dot" w:pos="9062"/>
+            </w:tabs>
+            <w:rPr>
+              <w:noProof/>
+            </w:rPr>
+          </w:pPr>
+          <w:hyperlink w:anchor="_Toc132632641" w:history="1">
+            <w:r>
+              <w:rPr>
+                <w:rStyle w:val="Lienhypertexte"/>
+                <w:noProof/>
+              </w:rPr>
+              <w:t>3.</w:t>
+            </w:r>
+            <w:r>
+              <w:rPr>
+                <w:noProof/>
+              </w:rPr>
+              <w:tab/>
+            </w:r>
+            <w:r>
+              <w:rPr>
+                <w:rStyle w:val="Lienhypertexte"/>
+                <w:noProof/>
+              </w:rPr>
+              <w:t>Configuration des Gateway des LANs</w:t>
+            </w:r>
+            <w:r>
+              <w:rPr>
+                <w:noProof/>
+                <w:webHidden/>
+              </w:rPr>
+              <w:tab/>
+            </w:r>
+            <w:r>
+              <w:rPr>
+                <w:noProof/>
+                <w:webHidden/>
+              </w:rPr>
+              <w:fldChar w:fldCharType="begin"/>
+            </w:r>
+            <w:r>
+              <w:rPr>
+                <w:noProof/>
+                <w:webHidden/>
+              </w:rPr>
+              <w:instrText xml:space="preserve"> PAGEREF _Toc132632641 \h </w:instrText>
+            </w:r>
+            <w:r>
+              <w:rPr>
+                <w:noProof/>
+                <w:webHidden/>
+              </w:rPr>
+            </w:r>
+            <w:r>
+              <w:rPr>
+                <w:noProof/>
+                <w:webHidden/>
+              </w:rPr>
+              <w:fldChar w:fldCharType="separate"/>
+            </w:r>
+            <w:r>
+              <w:rPr>
+                <w:noProof/>
+                <w:webHidden/>
+              </w:rPr>
+              <w:t>7</w:t>
+            </w:r>
+            <w:r>
+              <w:rPr>
+                <w:noProof/>
+                <w:webHidden/>
+              </w:rPr>
+              <w:fldChar w:fldCharType="end"/>
+            </w:r>
+          </w:hyperlink>
+        </w:p>
+        <w:p>
+          <w:r>
+            <w:rPr>
+              <w:b/>
+              <w:bCs/>
+            </w:rPr>
+            <w:fldChar w:fldCharType="end"/>
+          </w:r>
+        </w:p>
+      </w:sdtContent>
+    </w:sdt>
+    <w:p>
+      <w:pPr>
+        <w:rPr>
+          <w:rFonts w:ascii="Roboto" w:eastAsia="Times New Roman" w:hAnsi="Roboto" w:cs="Times New Roman"/>
+          <w:color w:val="555555"/>
+          <w:kern w:val="0"/>
+          <w:sz w:val="26"/>
+          <w:szCs w:val="26"/>
+          <w:lang w:eastAsia="fr-FR"/>
+          <w14:ligatures w14:val="none"/>
+        </w:rPr>
+      </w:pPr>
+      <w:r>
+        <w:rPr>
+          <w:rFonts w:ascii="Roboto" w:eastAsia="Times New Roman" w:hAnsi="Roboto" w:cs="Times New Roman"/>
+          <w:color w:val="555555"/>
+          <w:kern w:val="0"/>
+          <w:sz w:val="26"/>
+          <w:szCs w:val="26"/>
+          <w:lang w:eastAsia="fr-FR"/>
+          <w14:ligatures w14:val="none"/>
+        </w:rPr>
+        <w:br w:type="page"/>
+      </w:r>
+    </w:p>
+    <w:p>
+      <w:pPr>
+        <w:pStyle w:val="Titre1"/>
+        <w:rPr>
+          <w:rFonts w:eastAsia="Times New Roman"/>
+          <w:lang w:eastAsia="fr-FR"/>
+        </w:rPr>
+      </w:pPr>
+      <w:bookmarkStart w:id="0" w:name="_Toc132632638"/>
+      <w:r>
+        <w:rPr>
+          <w:rFonts w:eastAsia="Times New Roman"/>
+          <w:lang w:eastAsia="fr-FR"/>
+        </w:rPr>
+        <w:lastRenderedPageBreak/>
+        <w:t>Introduction</w:t>
+      </w:r>
+      <w:bookmarkEnd w:id="0"/>
+    </w:p>
+    <w:p>
+      <w:pPr>
+        <w:rPr>
+          <w:lang w:eastAsia="fr-FR"/>
+        </w:rPr>
+      </w:pPr>
+    </w:p>
+    <w:p>
+      <w:pPr>
+        <w:rPr>
+          <w:lang w:eastAsia="fr-FR"/>
+        </w:rPr>
+      </w:pPr>
+      <w:r>
+        <w:rPr>
+          <w:lang w:eastAsia="fr-FR"/>
+        </w:rPr>
+        <w:t xml:space="preserve">Mettre en place une VM </w:t>
+      </w:r>
+      <w:proofErr w:type="spellStart"/>
+      <w:r>
+        <w:rPr>
+          <w:lang w:eastAsia="fr-FR"/>
+        </w:rPr>
+        <w:t>pfsense</w:t>
+      </w:r>
+      <w:proofErr w:type="spellEnd"/>
+      <w:r>
+        <w:rPr>
+          <w:lang w:eastAsia="fr-FR"/>
+        </w:rPr>
+        <w:t xml:space="preserve"> pour avoir un pare-feu dans notre infrastructure.</w:t>
+      </w:r>
+    </w:p>
+    <w:p>
+      <w:pPr>
+        <w:rPr>
+          <w:lang w:eastAsia="fr-FR"/>
+        </w:rPr>
+      </w:pPr>
+    </w:p>
+    <w:p>
+      <w:pPr>
+        <w:pStyle w:val="Titre1"/>
+        <w:numPr>
+          <w:ilvl w:val="0"/>
+          <w:numId w:val="25"/>
+        </w:numPr>
+        <w:rPr>
+          <w:lang w:eastAsia="fr-FR"/>
+        </w:rPr>
+      </w:pPr>
+      <w:bookmarkStart w:id="1" w:name="_Toc132632639"/>
+      <w:r>
+        <w:rPr>
+          <w:lang w:eastAsia="fr-FR"/>
+        </w:rPr>
+        <w:t xml:space="preserve">Création de la VM avec VMWARE </w:t>
+      </w:r>
+      <w:proofErr w:type="spellStart"/>
+      <w:r>
+        <w:rPr>
+          <w:lang w:eastAsia="fr-FR"/>
+        </w:rPr>
+        <w:t>workstation</w:t>
+      </w:r>
+      <w:bookmarkEnd w:id="1"/>
+      <w:proofErr w:type="spellEnd"/>
+    </w:p>
+    <w:p>
+      <w:pPr>
+        <w:rPr>
+          <w:lang w:eastAsia="fr-FR"/>
+        </w:rPr>
+      </w:pPr>
+    </w:p>
+    <w:p>
+      <w:pPr>
+        <w:rPr>
+          <w:lang w:eastAsia="fr-FR"/>
+        </w:rPr>
+      </w:pPr>
+    </w:p>
     <w:p>
       <w:pPr>
         <w:numPr>
@@ -573,7 +1085,31 @@
           <w:lang w:val="en-US" w:eastAsia="fr-FR"/>
           <w14:ligatures w14:val="none"/>
         </w:rPr>
-        <w:t> « 512 MB »</w:t>
+        <w:t> « </w:t>
+      </w:r>
+      <w:r>
+        <w:rPr>
+          <w:rFonts w:ascii="Roboto" w:eastAsia="Times New Roman" w:hAnsi="Roboto" w:cs="Times New Roman"/>
+          <w:color w:val="555555"/>
+          <w:kern w:val="0"/>
+          <w:sz w:val="26"/>
+          <w:szCs w:val="26"/>
+          <w:lang w:val="en-US" w:eastAsia="fr-FR"/>
+          <w14:ligatures w14:val="none"/>
+        </w:rPr>
+        <w:t>2048</w:t>
+      </w:r>
+      <w:r>
+        <w:rPr>
+          <w:rFonts w:ascii="Roboto" w:eastAsia="Times New Roman" w:hAnsi="Roboto" w:cs="Times New Roman"/>
+          <w:color w:val="555555"/>
+          <w:kern w:val="0"/>
+          <w:sz w:val="26"/>
+          <w:szCs w:val="26"/>
+          <w:lang w:val="en-US" w:eastAsia="fr-FR"/>
+          <w14:ligatures w14:val="none"/>
+        </w:rPr>
+        <w:t xml:space="preserve"> MB »</w:t>
       </w:r>
     </w:p>
     <w:p>
@@ -860,7 +1396,37 @@
           <w:lang w:val="en-US" w:eastAsia="fr-FR"/>
           <w14:ligatures w14:val="none"/>
         </w:rPr>
-        <w:t>« 5 GB » « Store Virtual Disk as a single file »</w:t>
+        <w:t>« </w:t>
+      </w:r>
+      <w:r>
+        <w:rPr>
+          <w:rFonts w:ascii="inherit" w:eastAsia="Times New Roman" w:hAnsi="inherit" w:cs="Times New Roman"/>
+          <w:b/>
+          <w:bCs/>
+          <w:color w:val="555555"/>
+          <w:kern w:val="0"/>
+          <w:sz w:val="26"/>
+          <w:szCs w:val="26"/>
+          <w:bdr w:val="none" w:sz="0" w:space="0" w:color="auto" w:frame="1"/>
+          <w:lang w:val="en-US" w:eastAsia="fr-FR"/>
+          <w14:ligatures w14:val="none"/>
+        </w:rPr>
+        <w:t>32</w:t>
+      </w:r>
+      <w:r>
+        <w:rPr>
+          <w:rFonts w:ascii="inherit" w:eastAsia="Times New Roman" w:hAnsi="inherit" w:cs="Times New Roman"/>
+          <w:b/>
+          <w:bCs/>
+          <w:color w:val="555555"/>
+          <w:kern w:val="0"/>
+          <w:sz w:val="26"/>
+          <w:szCs w:val="26"/>
+          <w:bdr w:val="none" w:sz="0" w:space="0" w:color="auto" w:frame="1"/>
+          <w:lang w:val="en-US" w:eastAsia="fr-FR"/>
+          <w14:ligatures w14:val="none"/>
+        </w:rPr>
+        <w:t xml:space="preserve"> GB » « Store Virtual Disk as a single file »</w:t>
       </w:r>
     </w:p>
     <w:p>
@@ -1330,6 +1896,7 @@
           <w:lang w:val="en-US" w:eastAsia="fr-FR"/>
           <w14:ligatures w14:val="none"/>
         </w:rPr>
+        <w:lastRenderedPageBreak/>
         <w:t>Floppy Disk </w:t>
       </w:r>
       <w:proofErr w:type="gramStart"/>
@@ -1426,17 +1993,77 @@
           <w14:ligatures w14:val="none"/>
         </w:rPr>
       </w:pPr>
-      <w:r>
-        <w:rPr>
-          <w:rFonts w:ascii="Roboto" w:eastAsia="Times New Roman" w:hAnsi="Roboto" w:cs="Times New Roman"/>
-          <w:color w:val="555555"/>
-          <w:kern w:val="0"/>
-          <w:sz w:val="26"/>
-          <w:szCs w:val="26"/>
-          <w:lang w:eastAsia="fr-FR"/>
-          <w14:ligatures w14:val="none"/>
-        </w:rPr>
-        <w:lastRenderedPageBreak/>
+    </w:p>
+    <w:p>
+      <w:pPr>
+        <w:pStyle w:val="Titre1"/>
+        <w:numPr>
+          <w:ilvl w:val="0"/>
+          <w:numId w:val="25"/>
+        </w:numPr>
+        <w:rPr>
+          <w:rFonts w:eastAsia="Times New Roman"/>
+          <w:lang w:eastAsia="fr-FR"/>
+        </w:rPr>
+      </w:pPr>
+      <w:bookmarkStart w:id="2" w:name="_Toc132632640"/>
+      <w:r>
+        <w:rPr>
+          <w:rFonts w:eastAsia="Times New Roman"/>
+          <w:lang w:eastAsia="fr-FR"/>
+        </w:rPr>
+        <w:t xml:space="preserve">Configuration du réseau avec VMWARE </w:t>
+      </w:r>
+      <w:proofErr w:type="spellStart"/>
+      <w:r>
+        <w:rPr>
+          <w:rFonts w:eastAsia="Times New Roman"/>
+          <w:lang w:eastAsia="fr-FR"/>
+        </w:rPr>
+        <w:t>workstation</w:t>
+      </w:r>
+      <w:bookmarkEnd w:id="2"/>
+      <w:proofErr w:type="spellEnd"/>
+    </w:p>
+    <w:p>
+      <w:pPr>
+        <w:rPr>
+          <w:lang w:eastAsia="fr-FR"/>
+        </w:rPr>
+      </w:pPr>
+    </w:p>
+    <w:p>
+      <w:pPr>
+        <w:rPr>
+          <w:lang w:eastAsia="fr-FR"/>
+        </w:rPr>
+      </w:pPr>
+    </w:p>
+    <w:p>
+      <w:pPr>
+        <w:shd w:val="clear" w:color="auto" w:fill="FFFFFF"/>
+        <w:spacing w:after="0" w:line="240" w:lineRule="auto"/>
+        <w:textAlignment w:val="baseline"/>
+        <w:rPr>
+          <w:rFonts w:ascii="Roboto" w:eastAsia="Times New Roman" w:hAnsi="Roboto" w:cs="Times New Roman"/>
+          <w:color w:val="555555"/>
+          <w:kern w:val="0"/>
+          <w:sz w:val="26"/>
+          <w:szCs w:val="26"/>
+          <w:lang w:eastAsia="fr-FR"/>
+          <w14:ligatures w14:val="none"/>
+        </w:rPr>
+      </w:pPr>
+      <w:r>
+        <w:rPr>
+          <w:rFonts w:ascii="Roboto" w:eastAsia="Times New Roman" w:hAnsi="Roboto" w:cs="Times New Roman"/>
+          <w:color w:val="555555"/>
+          <w:kern w:val="0"/>
+          <w:sz w:val="26"/>
+          <w:szCs w:val="26"/>
+          <w:lang w:eastAsia="fr-FR"/>
+          <w14:ligatures w14:val="none"/>
+        </w:rPr>
         <w:t>Votre VM s’affiche sur l’interface VMware, cliquez sur « </w:t>
       </w:r>
       <w:r>
@@ -2539,7 +3166,21 @@
           <w:color w:val="3366FF"/>
           <w:bdr w:val="none" w:sz="0" w:space="0" w:color="auto" w:frame="1"/>
         </w:rPr>
-        <w:t>1    = LAN-Serveurs       = 172.16.1.1/18      = Le réseau LAN pour les serveurs</w:t>
+        <w:t>1    = LAN-Serveurs       = 172.16.1.</w:t>
+      </w:r>
+      <w:r>
+        <w:rPr>
+          <w:color w:val="3366FF"/>
+          <w:bdr w:val="none" w:sz="0" w:space="0" w:color="auto" w:frame="1"/>
+        </w:rPr>
+        <w:t>0</w:t>
+      </w:r>
+      <w:r>
+        <w:rPr>
+          <w:color w:val="3366FF"/>
+          <w:bdr w:val="none" w:sz="0" w:space="0" w:color="auto" w:frame="1"/>
+        </w:rPr>
+        <w:t>/18      = Le réseau LAN pour les serveurs</w:t>
       </w:r>
     </w:p>
     <w:p>
@@ -2588,7 +3229,21 @@
           <w:color w:val="28C700"/>
           <w:bdr w:val="none" w:sz="0" w:space="0" w:color="auto" w:frame="1"/>
         </w:rPr>
-        <w:t>          = 172.16.64.1/18     = Le réseau LAN pour les Utilisateurs</w:t>
+        <w:t>          = 172.16.64.</w:t>
+      </w:r>
+      <w:r>
+        <w:rPr>
+          <w:color w:val="28C700"/>
+          <w:bdr w:val="none" w:sz="0" w:space="0" w:color="auto" w:frame="1"/>
+        </w:rPr>
+        <w:t>0</w:t>
+      </w:r>
+      <w:r>
+        <w:rPr>
+          <w:color w:val="28C700"/>
+          <w:bdr w:val="none" w:sz="0" w:space="0" w:color="auto" w:frame="1"/>
+        </w:rPr>
+        <w:t>/18     = Le réseau LAN pour les Utilisateurs</w:t>
       </w:r>
     </w:p>
     <w:p>
@@ -2621,16 +3276,35 @@
           <w:color w:val="FF6600"/>
           <w:bdr w:val="none" w:sz="0" w:space="0" w:color="auto" w:frame="1"/>
         </w:rPr>
-        <w:t>3    = LAN-DMZ            = 172.16.128.1/18    = Le réseau de la DMZ</w:t>
-      </w:r>
-    </w:p>
-    <w:p>
-      <w:r>
+        <w:t>3    = LAN-DMZ            = 172.16.128.</w:t>
+      </w:r>
+      <w:r>
+        <w:rPr>
+          <w:color w:val="FF6600"/>
+          <w:bdr w:val="none" w:sz="0" w:space="0" w:color="auto" w:frame="1"/>
+        </w:rPr>
+        <w:t>0</w:t>
+      </w:r>
+      <w:r>
+        <w:rPr>
+          <w:color w:val="FF6600"/>
+          <w:bdr w:val="none" w:sz="0" w:space="0" w:color="auto" w:frame="1"/>
+        </w:rPr>
+        <w:t>/18    = Le réseau de la DMZ</w:t>
+      </w:r>
+    </w:p>
+    <w:p/>
+    <w:p>
+      <w:r>
+        <w:rPr>
+          <w:noProof/>
+        </w:rPr>
+        <w:lastRenderedPageBreak/>
         <w:drawing>
-          <wp:inline distT="0" distB="0" distL="0" distR="0" wp14:anchorId="1C50A2D5" wp14:editId="355BD60E">
-            <wp:extent cx="5760720" cy="2558415"/>
+          <wp:inline distT="0" distB="0" distL="0" distR="0" wp14:anchorId="6AE7006C" wp14:editId="3B082938">
+            <wp:extent cx="5591955" cy="2800741"/>
             <wp:effectExtent l="0" t="0" r="0" b="0"/>
-            <wp:docPr id="1" name="Image 1"/>
+            <wp:docPr id="9" name="Image 9"/>
             <wp:cNvGraphicFramePr>
               <a:graphicFrameLocks xmlns:a="http://schemas.openxmlformats.org/drawingml/2006/main" noChangeAspect="1"/>
             </wp:cNvGraphicFramePr>
@@ -2642,7 +3316,7 @@
                     <pic:cNvPicPr/>
                   </pic:nvPicPr>
                   <pic:blipFill>
-                    <a:blip r:embed="rId5"/>
+                    <a:blip r:embed="rId6"/>
                     <a:stretch>
                       <a:fillRect/>
                     </a:stretch>
@@ -2650,7 +3324,7 @@
                   <pic:spPr>
                     <a:xfrm>
                       <a:off x="0" y="0"/>
-                      <a:ext cx="5760720" cy="2558415"/>
+                      <a:ext cx="5591955" cy="2800741"/>
                     </a:xfrm>
                     <a:prstGeom prst="rect">
                       <a:avLst/>
@@ -2662,6 +3336,247 @@
           </wp:inline>
         </w:drawing>
       </w:r>
+      <w:r>
+        <w:t xml:space="preserve"> </w:t>
+      </w:r>
+    </w:p>
+    <w:p/>
+    <w:p>
+      <w:r>
+        <w:rPr>
+          <w:noProof/>
+        </w:rPr>
+        <w:drawing>
+          <wp:inline distT="0" distB="0" distL="0" distR="0" wp14:anchorId="17328E56" wp14:editId="098B3D81">
+            <wp:extent cx="5715798" cy="3115110"/>
+            <wp:effectExtent l="0" t="0" r="0" b="9525"/>
+            <wp:docPr id="1" name="Image 1" descr="Une image contenant texte, capture d’écran, écran, noir&#10;&#10;Description générée automatiquement"/>
+            <wp:cNvGraphicFramePr>
+              <a:graphicFrameLocks xmlns:a="http://schemas.openxmlformats.org/drawingml/2006/main" noChangeAspect="1"/>
+            </wp:cNvGraphicFramePr>
+            <a:graphic xmlns:a="http://schemas.openxmlformats.org/drawingml/2006/main">
+              <a:graphicData uri="http://schemas.openxmlformats.org/drawingml/2006/picture">
+                <pic:pic xmlns:pic="http://schemas.openxmlformats.org/drawingml/2006/picture">
+                  <pic:nvPicPr>
+                    <pic:cNvPr id="1" name="Image 1" descr="Une image contenant texte, capture d’écran, écran, noir&#10;&#10;Description générée automatiquement"/>
+                    <pic:cNvPicPr/>
+                  </pic:nvPicPr>
+                  <pic:blipFill>
+                    <a:blip r:embed="rId7"/>
+                    <a:stretch>
+                      <a:fillRect/>
+                    </a:stretch>
+                  </pic:blipFill>
+                  <pic:spPr>
+                    <a:xfrm>
+                      <a:off x="0" y="0"/>
+                      <a:ext cx="5715798" cy="3115110"/>
+                    </a:xfrm>
+                    <a:prstGeom prst="rect">
+                      <a:avLst/>
+                    </a:prstGeom>
+                  </pic:spPr>
+                </pic:pic>
+              </a:graphicData>
+            </a:graphic>
+          </wp:inline>
+        </w:drawing>
+      </w:r>
+    </w:p>
+    <w:p/>
+    <w:p>
+      <w:r>
+        <w:t>Vlan 20 :</w:t>
+      </w:r>
+    </w:p>
+    <w:p/>
+    <w:p>
+      <w:r>
+        <w:rPr>
+          <w:noProof/>
+        </w:rPr>
+        <w:lastRenderedPageBreak/>
+        <w:drawing>
+          <wp:inline distT="0" distB="0" distL="0" distR="0" wp14:anchorId="52B35844" wp14:editId="454E1606">
+            <wp:extent cx="5534797" cy="2715004"/>
+            <wp:effectExtent l="0" t="0" r="0" b="9525"/>
+            <wp:docPr id="10" name="Image 10" descr="Une image contenant texte, capture d’écran, écran&#10;&#10;Description générée automatiquement"/>
+            <wp:cNvGraphicFramePr>
+              <a:graphicFrameLocks xmlns:a="http://schemas.openxmlformats.org/drawingml/2006/main" noChangeAspect="1"/>
+            </wp:cNvGraphicFramePr>
+            <a:graphic xmlns:a="http://schemas.openxmlformats.org/drawingml/2006/main">
+              <a:graphicData uri="http://schemas.openxmlformats.org/drawingml/2006/picture">
+                <pic:pic xmlns:pic="http://schemas.openxmlformats.org/drawingml/2006/picture">
+                  <pic:nvPicPr>
+                    <pic:cNvPr id="10" name="Image 10" descr="Une image contenant texte, capture d’écran, écran&#10;&#10;Description générée automatiquement"/>
+                    <pic:cNvPicPr/>
+                  </pic:nvPicPr>
+                  <pic:blipFill>
+                    <a:blip r:embed="rId8"/>
+                    <a:stretch>
+                      <a:fillRect/>
+                    </a:stretch>
+                  </pic:blipFill>
+                  <pic:spPr>
+                    <a:xfrm>
+                      <a:off x="0" y="0"/>
+                      <a:ext cx="5534797" cy="2715004"/>
+                    </a:xfrm>
+                    <a:prstGeom prst="rect">
+                      <a:avLst/>
+                    </a:prstGeom>
+                  </pic:spPr>
+                </pic:pic>
+              </a:graphicData>
+            </a:graphic>
+          </wp:inline>
+        </w:drawing>
+      </w:r>
+    </w:p>
+    <w:p>
+      <w:r>
+        <w:rPr>
+          <w:noProof/>
+        </w:rPr>
+        <w:drawing>
+          <wp:inline distT="0" distB="0" distL="0" distR="0" wp14:anchorId="3FC5668F" wp14:editId="12FC5B30">
+            <wp:extent cx="5572903" cy="3057952"/>
+            <wp:effectExtent l="0" t="0" r="8890" b="9525"/>
+            <wp:docPr id="11" name="Image 11" descr="Une image contenant texte, capture d’écran, écran, noir&#10;&#10;Description générée automatiquement"/>
+            <wp:cNvGraphicFramePr>
+              <a:graphicFrameLocks xmlns:a="http://schemas.openxmlformats.org/drawingml/2006/main" noChangeAspect="1"/>
+            </wp:cNvGraphicFramePr>
+            <a:graphic xmlns:a="http://schemas.openxmlformats.org/drawingml/2006/main">
+              <a:graphicData uri="http://schemas.openxmlformats.org/drawingml/2006/picture">
+                <pic:pic xmlns:pic="http://schemas.openxmlformats.org/drawingml/2006/picture">
+                  <pic:nvPicPr>
+                    <pic:cNvPr id="11" name="Image 11" descr="Une image contenant texte, capture d’écran, écran, noir&#10;&#10;Description générée automatiquement"/>
+                    <pic:cNvPicPr/>
+                  </pic:nvPicPr>
+                  <pic:blipFill>
+                    <a:blip r:embed="rId9"/>
+                    <a:stretch>
+                      <a:fillRect/>
+                    </a:stretch>
+                  </pic:blipFill>
+                  <pic:spPr>
+                    <a:xfrm>
+                      <a:off x="0" y="0"/>
+                      <a:ext cx="5572903" cy="3057952"/>
+                    </a:xfrm>
+                    <a:prstGeom prst="rect">
+                      <a:avLst/>
+                    </a:prstGeom>
+                  </pic:spPr>
+                </pic:pic>
+              </a:graphicData>
+            </a:graphic>
+          </wp:inline>
+        </w:drawing>
+      </w:r>
+    </w:p>
+    <w:p/>
+    <w:p>
+      <w:r>
+        <w:t>Vlan 99 :</w:t>
+      </w:r>
+    </w:p>
+    <w:p/>
+    <w:p>
+      <w:r>
+        <w:rPr>
+          <w:noProof/>
+        </w:rPr>
+        <w:lastRenderedPageBreak/>
+        <w:drawing>
+          <wp:inline distT="0" distB="0" distL="0" distR="0" wp14:anchorId="39D923B3" wp14:editId="5A3B63DD">
+            <wp:extent cx="5620534" cy="2667372"/>
+            <wp:effectExtent l="0" t="0" r="0" b="0"/>
+            <wp:docPr id="12" name="Image 12" descr="Une image contenant texte, capture d’écran, écran&#10;&#10;Description générée automatiquement"/>
+            <wp:cNvGraphicFramePr>
+              <a:graphicFrameLocks xmlns:a="http://schemas.openxmlformats.org/drawingml/2006/main" noChangeAspect="1"/>
+            </wp:cNvGraphicFramePr>
+            <a:graphic xmlns:a="http://schemas.openxmlformats.org/drawingml/2006/main">
+              <a:graphicData uri="http://schemas.openxmlformats.org/drawingml/2006/picture">
+                <pic:pic xmlns:pic="http://schemas.openxmlformats.org/drawingml/2006/picture">
+                  <pic:nvPicPr>
+                    <pic:cNvPr id="12" name="Image 12" descr="Une image contenant texte, capture d’écran, écran&#10;&#10;Description générée automatiquement"/>
+                    <pic:cNvPicPr/>
+                  </pic:nvPicPr>
+                  <pic:blipFill>
+                    <a:blip r:embed="rId10"/>
+                    <a:stretch>
+                      <a:fillRect/>
+                    </a:stretch>
+                  </pic:blipFill>
+                  <pic:spPr>
+                    <a:xfrm>
+                      <a:off x="0" y="0"/>
+                      <a:ext cx="5620534" cy="2667372"/>
+                    </a:xfrm>
+                    <a:prstGeom prst="rect">
+                      <a:avLst/>
+                    </a:prstGeom>
+                  </pic:spPr>
+                </pic:pic>
+              </a:graphicData>
+            </a:graphic>
+          </wp:inline>
+        </w:drawing>
+      </w:r>
+    </w:p>
+    <w:p>
+      <w:pPr>
+        <w:rPr>
+          <w:lang w:val="en-US"/>
+        </w:rPr>
+      </w:pPr>
+      <w:r>
+        <w:rPr>
+          <w:noProof/>
+        </w:rPr>
+        <w:drawing>
+          <wp:inline distT="0" distB="0" distL="0" distR="0" wp14:anchorId="2097DC70" wp14:editId="7CF085D5">
+            <wp:extent cx="5630061" cy="3048425"/>
+            <wp:effectExtent l="0" t="0" r="8890" b="0"/>
+            <wp:docPr id="13" name="Image 13"/>
+            <wp:cNvGraphicFramePr>
+              <a:graphicFrameLocks xmlns:a="http://schemas.openxmlformats.org/drawingml/2006/main" noChangeAspect="1"/>
+            </wp:cNvGraphicFramePr>
+            <a:graphic xmlns:a="http://schemas.openxmlformats.org/drawingml/2006/main">
+              <a:graphicData uri="http://schemas.openxmlformats.org/drawingml/2006/picture">
+                <pic:pic xmlns:pic="http://schemas.openxmlformats.org/drawingml/2006/picture">
+                  <pic:nvPicPr>
+                    <pic:cNvPr id="1" name=""/>
+                    <pic:cNvPicPr/>
+                  </pic:nvPicPr>
+                  <pic:blipFill>
+                    <a:blip r:embed="rId11"/>
+                    <a:stretch>
+                      <a:fillRect/>
+                    </a:stretch>
+                  </pic:blipFill>
+                  <pic:spPr>
+                    <a:xfrm>
+                      <a:off x="0" y="0"/>
+                      <a:ext cx="5630061" cy="3048425"/>
+                    </a:xfrm>
+                    <a:prstGeom prst="rect">
+                      <a:avLst/>
+                    </a:prstGeom>
+                  </pic:spPr>
+                </pic:pic>
+              </a:graphicData>
+            </a:graphic>
+          </wp:inline>
+        </w:drawing>
+      </w:r>
+      <w:r>
+        <w:rPr>
+          <w:lang w:val="en-US"/>
+        </w:rPr>
+        <w:t>2</w:t>
+      </w:r>
     </w:p>
     <w:p>
       <w:pPr>
@@ -2687,7 +3602,6 @@
           <w:bdr w:val="none" w:sz="0" w:space="0" w:color="auto" w:frame="1"/>
           <w:lang w:val="en-US"/>
         </w:rPr>
-        <w:lastRenderedPageBreak/>
         <w:t>NetWork</w:t>
       </w:r>
       <w:proofErr w:type="spellEnd"/>
@@ -2986,6 +3900,7 @@
           <w:sz w:val="26"/>
           <w:szCs w:val="26"/>
         </w:rPr>
+        <w:lastRenderedPageBreak/>
         <w:drawing>
           <wp:inline distT="0" distB="0" distL="0" distR="0" wp14:anchorId="13BCC1EF" wp14:editId="7F94C8A4">
             <wp:extent cx="5760720" cy="2358390"/>
@@ -3004,7 +3919,7 @@
                     </pic:cNvPicPr>
                   </pic:nvPicPr>
                   <pic:blipFill>
-                    <a:blip r:embed="rId6">
+                    <a:blip r:embed="rId12">
                       <a:extLst>
                         <a:ext uri="{28A0092B-C50C-407E-A947-70E740481C1C}">
                           <a14:useLocalDpi xmlns:a14="http://schemas.microsoft.com/office/drawing/2010/main" val="0"/>
@@ -4194,10 +5109,12 @@
         <w:rPr>
           <w:lang w:val="en-US"/>
         </w:rPr>
+        <w:lastRenderedPageBreak/>
         <w:tab/>
       </w:r>
       <w:r>
         <w:rPr>
+          <w:noProof/>
           <w:lang w:val="en-US"/>
         </w:rPr>
         <w:drawing>
@@ -4216,7 +5133,7 @@
                     <pic:cNvPicPr/>
                   </pic:nvPicPr>
                   <pic:blipFill>
-                    <a:blip r:embed="rId7"/>
+                    <a:blip r:embed="rId13"/>
                     <a:stretch>
                       <a:fillRect/>
                     </a:stretch>
@@ -4347,7 +5264,7 @@
           <w:lang w:eastAsia="fr-FR"/>
           <w14:ligatures w14:val="none"/>
         </w:rPr>
-        <w:t>88</w:t>
+        <w:t>99</w:t>
       </w:r>
     </w:p>
     <w:p>
@@ -5087,7 +6004,6 @@
           <w:color w:val="00A999"/>
           <w:lang w:val="en-US"/>
         </w:rPr>
-        <w:lastRenderedPageBreak/>
         <w:t>Enter the new WAN IPv6 address. Press &lt;ENTER&gt; for none:</w:t>
       </w:r>
     </w:p>
@@ -5343,6 +6259,7 @@
           <w:bdr w:val="none" w:sz="0" w:space="0" w:color="auto" w:frame="1"/>
           <w:lang w:val="en-US"/>
         </w:rPr>
+        <w:lastRenderedPageBreak/>
         <w:t>The IPv4 address has been set to 192.168.1.41/</w:t>
       </w:r>
       <w:proofErr w:type="gramStart"/>
@@ -5397,28 +6314,184 @@
         </w:rPr>
         <w:t>&lt;Entrée&gt;</w:t>
       </w:r>
+      <w:r>
+        <w:drawing>
+          <wp:inline distT="0" distB="0" distL="0" distR="0" wp14:anchorId="1B1598D0" wp14:editId="7A4D5A5A">
+            <wp:extent cx="5760720" cy="4434840"/>
+            <wp:effectExtent l="0" t="0" r="0" b="3810"/>
+            <wp:docPr id="2" name="Image 2" descr="Une image contenant texte&#10;&#10;Description générée automatiquement"/>
+            <wp:cNvGraphicFramePr>
+              <a:graphicFrameLocks xmlns:a="http://schemas.openxmlformats.org/drawingml/2006/main" noChangeAspect="1"/>
+            </wp:cNvGraphicFramePr>
+            <a:graphic xmlns:a="http://schemas.openxmlformats.org/drawingml/2006/main">
+              <a:graphicData uri="http://schemas.openxmlformats.org/drawingml/2006/picture">
+                <pic:pic xmlns:pic="http://schemas.openxmlformats.org/drawingml/2006/picture">
+                  <pic:nvPicPr>
+                    <pic:cNvPr id="2" name="Image 2" descr="Une image contenant texte&#10;&#10;Description générée automatiquement"/>
+                    <pic:cNvPicPr/>
+                  </pic:nvPicPr>
+                  <pic:blipFill>
+                    <a:blip r:embed="rId14"/>
+                    <a:stretch>
+                      <a:fillRect/>
+                    </a:stretch>
+                  </pic:blipFill>
+                  <pic:spPr>
+                    <a:xfrm>
+                      <a:off x="0" y="0"/>
+                      <a:ext cx="5760720" cy="4434840"/>
+                    </a:xfrm>
+                    <a:prstGeom prst="rect">
+                      <a:avLst/>
+                    </a:prstGeom>
+                  </pic:spPr>
+                </pic:pic>
+              </a:graphicData>
+            </a:graphic>
+          </wp:inline>
+        </w:drawing>
+      </w:r>
+    </w:p>
+    <w:p>
+      <w:pPr>
+        <w:pStyle w:val="Titre1"/>
+        <w:ind w:left="720"/>
+      </w:pPr>
+      <w:bookmarkStart w:id="3" w:name="_Toc132632641"/>
+    </w:p>
+    <w:p>
+      <w:r>
+        <w:drawing>
+          <wp:inline distT="0" distB="0" distL="0" distR="0" wp14:anchorId="1188FC33" wp14:editId="5CEBA848">
+            <wp:extent cx="5760720" cy="4678045"/>
+            <wp:effectExtent l="0" t="0" r="0" b="8255"/>
+            <wp:docPr id="6" name="Image 6" descr="Une image contenant texte&#10;&#10;Description générée automatiquement"/>
+            <wp:cNvGraphicFramePr>
+              <a:graphicFrameLocks xmlns:a="http://schemas.openxmlformats.org/drawingml/2006/main" noChangeAspect="1"/>
+            </wp:cNvGraphicFramePr>
+            <a:graphic xmlns:a="http://schemas.openxmlformats.org/drawingml/2006/main">
+              <a:graphicData uri="http://schemas.openxmlformats.org/drawingml/2006/picture">
+                <pic:pic xmlns:pic="http://schemas.openxmlformats.org/drawingml/2006/picture">
+                  <pic:nvPicPr>
+                    <pic:cNvPr id="6" name="Image 6" descr="Une image contenant texte&#10;&#10;Description générée automatiquement"/>
+                    <pic:cNvPicPr/>
+                  </pic:nvPicPr>
+                  <pic:blipFill>
+                    <a:blip r:embed="rId15"/>
+                    <a:stretch>
+                      <a:fillRect/>
+                    </a:stretch>
+                  </pic:blipFill>
+                  <pic:spPr>
+                    <a:xfrm>
+                      <a:off x="0" y="0"/>
+                      <a:ext cx="5760720" cy="4678045"/>
+                    </a:xfrm>
+                    <a:prstGeom prst="rect">
+                      <a:avLst/>
+                    </a:prstGeom>
+                  </pic:spPr>
+                </pic:pic>
+              </a:graphicData>
+            </a:graphic>
+          </wp:inline>
+        </w:drawing>
+      </w:r>
+    </w:p>
+    <w:p>
+      <w:r>
+        <w:lastRenderedPageBreak/>
+        <w:drawing>
+          <wp:inline distT="0" distB="0" distL="0" distR="0" wp14:anchorId="07A8594C" wp14:editId="428EAE22">
+            <wp:extent cx="5760720" cy="4834890"/>
+            <wp:effectExtent l="0" t="0" r="0" b="3810"/>
+            <wp:docPr id="7" name="Image 7" descr="Une image contenant texte&#10;&#10;Description générée automatiquement"/>
+            <wp:cNvGraphicFramePr>
+              <a:graphicFrameLocks xmlns:a="http://schemas.openxmlformats.org/drawingml/2006/main" noChangeAspect="1"/>
+            </wp:cNvGraphicFramePr>
+            <a:graphic xmlns:a="http://schemas.openxmlformats.org/drawingml/2006/main">
+              <a:graphicData uri="http://schemas.openxmlformats.org/drawingml/2006/picture">
+                <pic:pic xmlns:pic="http://schemas.openxmlformats.org/drawingml/2006/picture">
+                  <pic:nvPicPr>
+                    <pic:cNvPr id="7" name="Image 7" descr="Une image contenant texte&#10;&#10;Description générée automatiquement"/>
+                    <pic:cNvPicPr/>
+                  </pic:nvPicPr>
+                  <pic:blipFill>
+                    <a:blip r:embed="rId16"/>
+                    <a:stretch>
+                      <a:fillRect/>
+                    </a:stretch>
+                  </pic:blipFill>
+                  <pic:spPr>
+                    <a:xfrm>
+                      <a:off x="0" y="0"/>
+                      <a:ext cx="5760720" cy="4834890"/>
+                    </a:xfrm>
+                    <a:prstGeom prst="rect">
+                      <a:avLst/>
+                    </a:prstGeom>
+                  </pic:spPr>
+                </pic:pic>
+              </a:graphicData>
+            </a:graphic>
+          </wp:inline>
+        </w:drawing>
+      </w:r>
+    </w:p>
+    <w:p>
+      <w:pPr>
+        <w:pStyle w:val="Titre1"/>
+        <w:numPr>
+          <w:ilvl w:val="0"/>
+          <w:numId w:val="25"/>
+        </w:numPr>
+      </w:pPr>
+      <w:r>
+        <w:t xml:space="preserve">Configuration des Gateway des </w:t>
+      </w:r>
+      <w:proofErr w:type="spellStart"/>
+      <w:r>
+        <w:t>LANs</w:t>
+      </w:r>
+      <w:bookmarkEnd w:id="3"/>
+      <w:proofErr w:type="spellEnd"/>
     </w:p>
     <w:p/>
     <w:p>
       <w:r>
-        <w:t xml:space="preserve">Config </w:t>
+        <w:t xml:space="preserve">On configure les </w:t>
       </w:r>
       <w:proofErr w:type="spellStart"/>
       <w:r>
-        <w:t>routing</w:t>
+        <w:t>gateways</w:t>
       </w:r>
       <w:proofErr w:type="spellEnd"/>
       <w:r>
-        <w:t xml:space="preserve"> </w:t>
+        <w:t xml:space="preserve"> des </w:t>
       </w:r>
       <w:proofErr w:type="spellStart"/>
       <w:r>
-        <w:t>lan</w:t>
+        <w:t>LANs</w:t>
       </w:r>
       <w:proofErr w:type="spellEnd"/>
-    </w:p>
-    <w:p>
-      <w:r>
+      <w:r>
+        <w:t>.</w:t>
+      </w:r>
+    </w:p>
+    <w:p/>
+    <w:p>
+      <w:r>
+        <w:t>Lan côté serveur (172.16.1.1)</w:t>
+      </w:r>
+    </w:p>
+    <w:p/>
+    <w:p/>
+    <w:p>
+      <w:r>
+        <w:rPr>
+          <w:noProof/>
+        </w:rPr>
+        <w:lastRenderedPageBreak/>
         <w:drawing>
           <wp:inline distT="0" distB="0" distL="0" distR="0" wp14:anchorId="47E5676D" wp14:editId="63EDF703">
             <wp:extent cx="5760720" cy="3242310"/>
@@ -5435,7 +6508,7 @@
                     <pic:cNvPicPr/>
                   </pic:nvPicPr>
                   <pic:blipFill>
-                    <a:blip r:embed="rId8"/>
+                    <a:blip r:embed="rId17"/>
                     <a:stretch>
                       <a:fillRect/>
                     </a:stretch>
@@ -5456,8 +6529,350 @@
         </w:drawing>
       </w:r>
     </w:p>
+    <w:p>
+      <w:r>
+        <w:drawing>
+          <wp:inline distT="0" distB="0" distL="0" distR="0" wp14:anchorId="4B655D4A" wp14:editId="5885786F">
+            <wp:extent cx="5760720" cy="2105660"/>
+            <wp:effectExtent l="0" t="0" r="0" b="8890"/>
+            <wp:docPr id="18" name="Image 18" descr="Une image contenant table&#10;&#10;Description générée automatiquement"/>
+            <wp:cNvGraphicFramePr>
+              <a:graphicFrameLocks xmlns:a="http://schemas.openxmlformats.org/drawingml/2006/main" noChangeAspect="1"/>
+            </wp:cNvGraphicFramePr>
+            <a:graphic xmlns:a="http://schemas.openxmlformats.org/drawingml/2006/main">
+              <a:graphicData uri="http://schemas.openxmlformats.org/drawingml/2006/picture">
+                <pic:pic xmlns:pic="http://schemas.openxmlformats.org/drawingml/2006/picture">
+                  <pic:nvPicPr>
+                    <pic:cNvPr id="18" name="Image 18" descr="Une image contenant table&#10;&#10;Description générée automatiquement"/>
+                    <pic:cNvPicPr/>
+                  </pic:nvPicPr>
+                  <pic:blipFill>
+                    <a:blip r:embed="rId18"/>
+                    <a:stretch>
+                      <a:fillRect/>
+                    </a:stretch>
+                  </pic:blipFill>
+                  <pic:spPr>
+                    <a:xfrm>
+                      <a:off x="0" y="0"/>
+                      <a:ext cx="5760720" cy="2105660"/>
+                    </a:xfrm>
+                    <a:prstGeom prst="rect">
+                      <a:avLst/>
+                    </a:prstGeom>
+                  </pic:spPr>
+                </pic:pic>
+              </a:graphicData>
+            </a:graphic>
+          </wp:inline>
+        </w:drawing>
+      </w:r>
+    </w:p>
     <w:p/>
+    <w:p>
+      <w:pPr>
+        <w:pStyle w:val="Titre1"/>
+      </w:pPr>
+      <w:r>
+        <w:t>4.Installer VPN</w:t>
+      </w:r>
+    </w:p>
     <w:p/>
+    <w:p>
+      <w:r>
+        <w:t xml:space="preserve">Installer le </w:t>
+      </w:r>
+      <w:proofErr w:type="spellStart"/>
+      <w:r>
+        <w:t>packet</w:t>
+      </w:r>
+      <w:proofErr w:type="spellEnd"/>
+      <w:r>
+        <w:t xml:space="preserve"> VPN-export :</w:t>
+      </w:r>
+    </w:p>
+    <w:p>
+      <w:r>
+        <w:drawing>
+          <wp:inline distT="0" distB="0" distL="0" distR="0" wp14:anchorId="19650F82" wp14:editId="2BEC4B7E">
+            <wp:extent cx="5760720" cy="1706880"/>
+            <wp:effectExtent l="0" t="0" r="0" b="7620"/>
+            <wp:docPr id="8" name="Image 8" descr="Une image contenant texte&#10;&#10;Description générée automatiquement"/>
+            <wp:cNvGraphicFramePr>
+              <a:graphicFrameLocks xmlns:a="http://schemas.openxmlformats.org/drawingml/2006/main" noChangeAspect="1"/>
+            </wp:cNvGraphicFramePr>
+            <a:graphic xmlns:a="http://schemas.openxmlformats.org/drawingml/2006/main">
+              <a:graphicData uri="http://schemas.openxmlformats.org/drawingml/2006/picture">
+                <pic:pic xmlns:pic="http://schemas.openxmlformats.org/drawingml/2006/picture">
+                  <pic:nvPicPr>
+                    <pic:cNvPr id="8" name="Image 8" descr="Une image contenant texte&#10;&#10;Description générée automatiquement"/>
+                    <pic:cNvPicPr/>
+                  </pic:nvPicPr>
+                  <pic:blipFill>
+                    <a:blip r:embed="rId19"/>
+                    <a:stretch>
+                      <a:fillRect/>
+                    </a:stretch>
+                  </pic:blipFill>
+                  <pic:spPr>
+                    <a:xfrm>
+                      <a:off x="0" y="0"/>
+                      <a:ext cx="5760720" cy="1706880"/>
+                    </a:xfrm>
+                    <a:prstGeom prst="rect">
+                      <a:avLst/>
+                    </a:prstGeom>
+                  </pic:spPr>
+                </pic:pic>
+              </a:graphicData>
+            </a:graphic>
+          </wp:inline>
+        </w:drawing>
+      </w:r>
+    </w:p>
+    <w:p/>
+    <w:p>
+      <w:r>
+        <w:lastRenderedPageBreak/>
+        <w:t>Setup un serveur VPN :</w:t>
+      </w:r>
+    </w:p>
+    <w:p>
+      <w:r>
+        <w:drawing>
+          <wp:inline distT="0" distB="0" distL="0" distR="0" wp14:anchorId="4BD03751" wp14:editId="79F45E6C">
+            <wp:extent cx="5760720" cy="6243955"/>
+            <wp:effectExtent l="0" t="0" r="0" b="4445"/>
+            <wp:docPr id="14" name="Image 14" descr="Une image contenant texte&#10;&#10;Description générée automatiquement"/>
+            <wp:cNvGraphicFramePr>
+              <a:graphicFrameLocks xmlns:a="http://schemas.openxmlformats.org/drawingml/2006/main" noChangeAspect="1"/>
+            </wp:cNvGraphicFramePr>
+            <a:graphic xmlns:a="http://schemas.openxmlformats.org/drawingml/2006/main">
+              <a:graphicData uri="http://schemas.openxmlformats.org/drawingml/2006/picture">
+                <pic:pic xmlns:pic="http://schemas.openxmlformats.org/drawingml/2006/picture">
+                  <pic:nvPicPr>
+                    <pic:cNvPr id="14" name="Image 14" descr="Une image contenant texte&#10;&#10;Description générée automatiquement"/>
+                    <pic:cNvPicPr/>
+                  </pic:nvPicPr>
+                  <pic:blipFill>
+                    <a:blip r:embed="rId20"/>
+                    <a:stretch>
+                      <a:fillRect/>
+                    </a:stretch>
+                  </pic:blipFill>
+                  <pic:spPr>
+                    <a:xfrm>
+                      <a:off x="0" y="0"/>
+                      <a:ext cx="5760720" cy="6243955"/>
+                    </a:xfrm>
+                    <a:prstGeom prst="rect">
+                      <a:avLst/>
+                    </a:prstGeom>
+                  </pic:spPr>
+                </pic:pic>
+              </a:graphicData>
+            </a:graphic>
+          </wp:inline>
+        </w:drawing>
+      </w:r>
+    </w:p>
+    <w:p>
+      <w:r>
+        <w:lastRenderedPageBreak/>
+        <w:drawing>
+          <wp:inline distT="0" distB="0" distL="0" distR="0" wp14:anchorId="3F92EA77" wp14:editId="193265CD">
+            <wp:extent cx="5760720" cy="5942965"/>
+            <wp:effectExtent l="0" t="0" r="0" b="635"/>
+            <wp:docPr id="15" name="Image 15" descr="Une image contenant texte&#10;&#10;Description générée automatiquement"/>
+            <wp:cNvGraphicFramePr>
+              <a:graphicFrameLocks xmlns:a="http://schemas.openxmlformats.org/drawingml/2006/main" noChangeAspect="1"/>
+            </wp:cNvGraphicFramePr>
+            <a:graphic xmlns:a="http://schemas.openxmlformats.org/drawingml/2006/main">
+              <a:graphicData uri="http://schemas.openxmlformats.org/drawingml/2006/picture">
+                <pic:pic xmlns:pic="http://schemas.openxmlformats.org/drawingml/2006/picture">
+                  <pic:nvPicPr>
+                    <pic:cNvPr id="15" name="Image 15" descr="Une image contenant texte&#10;&#10;Description générée automatiquement"/>
+                    <pic:cNvPicPr/>
+                  </pic:nvPicPr>
+                  <pic:blipFill>
+                    <a:blip r:embed="rId21"/>
+                    <a:stretch>
+                      <a:fillRect/>
+                    </a:stretch>
+                  </pic:blipFill>
+                  <pic:spPr>
+                    <a:xfrm>
+                      <a:off x="0" y="0"/>
+                      <a:ext cx="5760720" cy="5942965"/>
+                    </a:xfrm>
+                    <a:prstGeom prst="rect">
+                      <a:avLst/>
+                    </a:prstGeom>
+                  </pic:spPr>
+                </pic:pic>
+              </a:graphicData>
+            </a:graphic>
+          </wp:inline>
+        </w:drawing>
+      </w:r>
+    </w:p>
+    <w:p>
+      <w:r>
+        <w:drawing>
+          <wp:inline distT="0" distB="0" distL="0" distR="0" wp14:anchorId="036BD1AE" wp14:editId="0E2AFFCB">
+            <wp:extent cx="5760720" cy="1092835"/>
+            <wp:effectExtent l="0" t="0" r="0" b="0"/>
+            <wp:docPr id="17" name="Image 17" descr="Une image contenant texte&#10;&#10;Description générée automatiquement"/>
+            <wp:cNvGraphicFramePr>
+              <a:graphicFrameLocks xmlns:a="http://schemas.openxmlformats.org/drawingml/2006/main" noChangeAspect="1"/>
+            </wp:cNvGraphicFramePr>
+            <a:graphic xmlns:a="http://schemas.openxmlformats.org/drawingml/2006/main">
+              <a:graphicData uri="http://schemas.openxmlformats.org/drawingml/2006/picture">
+                <pic:pic xmlns:pic="http://schemas.openxmlformats.org/drawingml/2006/picture">
+                  <pic:nvPicPr>
+                    <pic:cNvPr id="17" name="Image 17" descr="Une image contenant texte&#10;&#10;Description générée automatiquement"/>
+                    <pic:cNvPicPr/>
+                  </pic:nvPicPr>
+                  <pic:blipFill>
+                    <a:blip r:embed="rId22"/>
+                    <a:stretch>
+                      <a:fillRect/>
+                    </a:stretch>
+                  </pic:blipFill>
+                  <pic:spPr>
+                    <a:xfrm>
+                      <a:off x="0" y="0"/>
+                      <a:ext cx="5760720" cy="1092835"/>
+                    </a:xfrm>
+                    <a:prstGeom prst="rect">
+                      <a:avLst/>
+                    </a:prstGeom>
+                  </pic:spPr>
+                </pic:pic>
+              </a:graphicData>
+            </a:graphic>
+          </wp:inline>
+        </w:drawing>
+      </w:r>
+    </w:p>
+    <w:p>
+      <w:pPr>
+        <w:pStyle w:val="Titre2"/>
+      </w:pPr>
+      <w:proofErr w:type="spellStart"/>
+      <w:r>
+        <w:t>Create</w:t>
+      </w:r>
+      <w:proofErr w:type="spellEnd"/>
+      <w:r>
+        <w:t xml:space="preserve"> </w:t>
+      </w:r>
+      <w:proofErr w:type="gramStart"/>
+      <w:r>
+        <w:t>a</w:t>
+      </w:r>
+      <w:proofErr w:type="gramEnd"/>
+      <w:r>
+        <w:t xml:space="preserve"> user : </w:t>
+      </w:r>
+    </w:p>
+    <w:p/>
+    <w:p>
+      <w:r>
+        <w:lastRenderedPageBreak/>
+        <w:drawing>
+          <wp:inline distT="0" distB="0" distL="0" distR="0" wp14:anchorId="268CB467" wp14:editId="1082C7BC">
+            <wp:extent cx="5760720" cy="5516245"/>
+            <wp:effectExtent l="0" t="0" r="0" b="8255"/>
+            <wp:docPr id="16" name="Image 16"/>
+            <wp:cNvGraphicFramePr>
+              <a:graphicFrameLocks xmlns:a="http://schemas.openxmlformats.org/drawingml/2006/main" noChangeAspect="1"/>
+            </wp:cNvGraphicFramePr>
+            <a:graphic xmlns:a="http://schemas.openxmlformats.org/drawingml/2006/main">
+              <a:graphicData uri="http://schemas.openxmlformats.org/drawingml/2006/picture">
+                <pic:pic xmlns:pic="http://schemas.openxmlformats.org/drawingml/2006/picture">
+                  <pic:nvPicPr>
+                    <pic:cNvPr id="1" name=""/>
+                    <pic:cNvPicPr/>
+                  </pic:nvPicPr>
+                  <pic:blipFill>
+                    <a:blip r:embed="rId23"/>
+                    <a:stretch>
+                      <a:fillRect/>
+                    </a:stretch>
+                  </pic:blipFill>
+                  <pic:spPr>
+                    <a:xfrm>
+                      <a:off x="0" y="0"/>
+                      <a:ext cx="5760720" cy="5516245"/>
+                    </a:xfrm>
+                    <a:prstGeom prst="rect">
+                      <a:avLst/>
+                    </a:prstGeom>
+                  </pic:spPr>
+                </pic:pic>
+              </a:graphicData>
+            </a:graphic>
+          </wp:inline>
+        </w:drawing>
+      </w:r>
+    </w:p>
+    <w:p/>
+    <w:p>
+      <w:pPr>
+        <w:pStyle w:val="Titre1"/>
+      </w:pPr>
+      <w:r>
+        <w:t xml:space="preserve">DNS Google </w:t>
+      </w:r>
+      <w:proofErr w:type="spellStart"/>
+      <w:r>
+        <w:t>domains</w:t>
+      </w:r>
+      <w:proofErr w:type="spellEnd"/>
+      <w:r>
+        <w:t xml:space="preserve"> </w:t>
+      </w:r>
+    </w:p>
+    <w:p>
+      <w:r>
+        <w:drawing>
+          <wp:inline distT="0" distB="0" distL="0" distR="0" wp14:anchorId="183B9AAF" wp14:editId="65D01F5A">
+            <wp:extent cx="5760720" cy="844550"/>
+            <wp:effectExtent l="0" t="0" r="0" b="0"/>
+            <wp:docPr id="19" name="Image 19"/>
+            <wp:cNvGraphicFramePr>
+              <a:graphicFrameLocks xmlns:a="http://schemas.openxmlformats.org/drawingml/2006/main" noChangeAspect="1"/>
+            </wp:cNvGraphicFramePr>
+            <a:graphic xmlns:a="http://schemas.openxmlformats.org/drawingml/2006/main">
+              <a:graphicData uri="http://schemas.openxmlformats.org/drawingml/2006/picture">
+                <pic:pic xmlns:pic="http://schemas.openxmlformats.org/drawingml/2006/picture">
+                  <pic:nvPicPr>
+                    <pic:cNvPr id="1" name=""/>
+                    <pic:cNvPicPr/>
+                  </pic:nvPicPr>
+                  <pic:blipFill>
+                    <a:blip r:embed="rId24"/>
+                    <a:stretch>
+                      <a:fillRect/>
+                    </a:stretch>
+                  </pic:blipFill>
+                  <pic:spPr>
+                    <a:xfrm>
+                      <a:off x="0" y="0"/>
+                      <a:ext cx="5760720" cy="844550"/>
+                    </a:xfrm>
+                    <a:prstGeom prst="rect">
+                      <a:avLst/>
+                    </a:prstGeom>
+                  </pic:spPr>
+                </pic:pic>
+              </a:graphicData>
+            </a:graphic>
+          </wp:inline>
+        </w:drawing>
+      </w:r>
+    </w:p>
     <w:sectPr>
       <w:pgSz w:w="11906" w:h="16838"/>
       <w:pgMar w:top="1417" w:right="1417" w:bottom="1417" w:left="1417" w:header="708" w:footer="708" w:gutter="0"/>
@@ -5469,7 +6884,7 @@
 </file>
 
 <file path=word/numbering.xml><?xml version="1.0" encoding="utf-8"?>
-<w:numbering xmlns:wpc="http://schemas.microsoft.com/office/word/2010/wordprocessingCanvas" xmlns:cx="http://schemas.microsoft.com/office/drawing/2014/chartex" xmlns:cx1="http://schemas.microsoft.com/office/drawing/2015/9/8/chartex" xmlns:cx2="http://schemas.microsoft.com/office/drawing/2015/10/21/chartex" xmlns:cx3="http://schemas.microsoft.com/office/drawing/2016/5/9/chartex" xmlns:cx4="http://schemas.microsoft.com/office/drawing/2016/5/10/chartex" xmlns:cx5="http://schemas.microsoft.com/office/drawing/2016/5/11/chartex" xmlns:cx6="http://schemas.microsoft.com/office/drawing/2016/5/12/chartex" xmlns:cx7="http://schemas.microsoft.com/office/drawing/2016/5/13/chartex" xmlns:cx8="http://schemas.microsoft.com/office/drawing/2016/5/14/chartex" xmlns:mc="http://schemas.openxmlformats.org/markup-compatibility/2006" xmlns:aink="http://schemas.microsoft.com/office/drawing/2016/ink" xmlns:am3d="http://schemas.microsoft.com/office/drawing/2017/model3d" xmlns:o="urn:schemas-microsoft-com:office:office" xmlns:oel="http://schemas.microsoft.com/office/2019/extlst" xmlns:r="http://schemas.openxmlformats.org/officeDocument/2006/relationships" xmlns:m="http://schemas.openxmlformats.org/officeDocument/2006/math" xmlns:v="urn:schemas-microsoft-com:vml" xmlns:wp14="http://schemas.microsoft.com/office/word/2010/wordprocessingDrawing" xmlns:wp="http://schemas.openxmlformats.org/drawingml/2006/wordprocessingDrawing" xmlns:w10="urn:schemas-microsoft-com:office:word" xmlns:w="http://schemas.openxmlformats.org/wordprocessingml/2006/main" xmlns:w14="http://schemas.microsoft.com/office/word/2010/wordml" xmlns:w15="http://schemas.microsoft.com/office/word/2012/wordml" xmlns:w16cex="http://schemas.microsoft.com/office/word/2018/wordml/cex" xmlns:w16cid="http://schemas.microsoft.com/office/word/2016/wordml/cid" xmlns:w16="http://schemas.microsoft.com/office/word/2018/wordml" xmlns:w16sdtdh="http://schemas.microsoft.com/office/word/2020/wordml/sdtdatahash" xmlns:w16se="http://schemas.microsoft.com/office/word/2015/wordml/symex" xmlns:wpg="http://schemas.microsoft.com/office/word/2010/wordprocessingGroup" xmlns:wpi="http://schemas.microsoft.com/office/word/2010/wordprocessingInk" xmlns:wne="http://schemas.microsoft.com/office/word/2006/wordml" xmlns:wps="http://schemas.microsoft.com/office/word/2010/wordprocessingShape" mc:Ignorable="w14 w15 w16se w16cid w16 w16cex w16sdtdh wp14">
+<w:numbering xmlns:wpc="http://schemas.microsoft.com/office/word/2010/wordprocessingCanvas" xmlns:cx="http://schemas.microsoft.com/office/drawing/2014/chartex" xmlns:cx1="http://schemas.microsoft.com/office/drawing/2015/9/8/chartex" xmlns:cx2="http://schemas.microsoft.com/office/drawing/2015/10/21/chartex" xmlns:cx3="http://schemas.microsoft.com/office/drawing/2016/5/9/chartex" xmlns:cx4="http://schemas.microsoft.com/office/drawing/2016/5/10/chartex" xmlns:cx5="http://schemas.microsoft.com/office/drawing/2016/5/11/chartex" xmlns:cx6="http://schemas.microsoft.com/office/drawing/2016/5/12/chartex" xmlns:cx7="http://schemas.microsoft.com/office/drawing/2016/5/13/chartex" xmlns:cx8="http://schemas.microsoft.com/office/drawing/2016/5/14/chartex" xmlns:mc="http://schemas.openxmlformats.org/markup-compatibility/2006" xmlns:aink="http://schemas.microsoft.com/office/drawing/2016/ink" xmlns:am3d="http://schemas.microsoft.com/office/drawing/2017/model3d" xmlns:o="urn:schemas-microsoft-com:office:office" xmlns:oel="http://schemas.microsoft.com/office/2019/extlst" xmlns:r="http://schemas.openxmlformats.org/officeDocument/2006/relationships" xmlns:m="http://schemas.openxmlformats.org/officeDocument/2006/math" xmlns:v="urn:schemas-microsoft-com:vml" xmlns:wp14="http://schemas.microsoft.com/office/word/2010/wordprocessingDrawing" xmlns:wp="http://schemas.openxmlformats.org/drawingml/2006/wordprocessingDrawing" xmlns:w10="urn:schemas-microsoft-com:office:word" xmlns:w="http://schemas.openxmlformats.org/wordprocessingml/2006/main" xmlns:w14="http://schemas.microsoft.com/office/word/2010/wordml" xmlns:w15="http://schemas.microsoft.com/office/word/2012/wordml" xmlns:w16cex="http://schemas.microsoft.com/office/word/2018/wordml/cex" xmlns:w16cid="http://schemas.microsoft.com/office/word/2016/wordml/cid" xmlns:w16="http://schemas.microsoft.com/office/word/2018/wordml" xmlns:w16du="http://schemas.microsoft.com/office/word/2023/wordml/word16du" xmlns:w16sdtdh="http://schemas.microsoft.com/office/word/2020/wordml/sdtdatahash" xmlns:w16se="http://schemas.microsoft.com/office/word/2015/wordml/symex" xmlns:wpg="http://schemas.microsoft.com/office/word/2010/wordprocessingGroup" xmlns:wpi="http://schemas.microsoft.com/office/word/2010/wordprocessingInk" xmlns:wne="http://schemas.microsoft.com/office/word/2006/wordml" xmlns:wps="http://schemas.microsoft.com/office/word/2010/wordprocessingShape" mc:Ignorable="w14 w15 w16se w16cid w16 w16cex w16sdtdh wp14">
   <w:abstractNum w:abstractNumId="0" w15:restartNumberingAfterBreak="0">
     <w:nsid w:val="0B834772"/>
     <w:multiLevelType w:val="multilevel"/>
@@ -6067,6 +7482,95 @@
     </w:lvl>
   </w:abstractNum>
   <w:abstractNum w:abstractNumId="4" w15:restartNumberingAfterBreak="0">
+    <w:nsid w:val="293A5D91"/>
+    <w:multiLevelType w:val="hybridMultilevel"/>
+    <w:tmpl w:val="93887234"/>
+    <w:lvl w:ilvl="0" w:tplc="040C000F">
+      <w:start w:val="1"/>
+      <w:numFmt w:val="decimal"/>
+      <w:lvlText w:val="%1."/>
+      <w:lvlJc w:val="left"/>
+      <w:pPr>
+        <w:ind w:left="720" w:hanging="360"/>
+      </w:pPr>
+      <w:rPr>
+        <w:rFonts w:hint="default"/>
+      </w:rPr>
+    </w:lvl>
+    <w:lvl w:ilvl="1" w:tplc="040C0019" w:tentative="1">
+      <w:start w:val="1"/>
+      <w:numFmt w:val="lowerLetter"/>
+      <w:lvlText w:val="%2."/>
+      <w:lvlJc w:val="left"/>
+      <w:pPr>
+        <w:ind w:left="1440" w:hanging="360"/>
+      </w:pPr>
+    </w:lvl>
+    <w:lvl w:ilvl="2" w:tplc="040C001B" w:tentative="1">
+      <w:start w:val="1"/>
+      <w:numFmt w:val="lowerRoman"/>
+      <w:lvlText w:val="%3."/>
+      <w:lvlJc w:val="right"/>
+      <w:pPr>
+        <w:ind w:left="2160" w:hanging="180"/>
+      </w:pPr>
+    </w:lvl>
+    <w:lvl w:ilvl="3" w:tplc="040C000F" w:tentative="1">
+      <w:start w:val="1"/>
+      <w:numFmt w:val="decimal"/>
+      <w:lvlText w:val="%4."/>
+      <w:lvlJc w:val="left"/>
+      <w:pPr>
+        <w:ind w:left="2880" w:hanging="360"/>
+      </w:pPr>
+    </w:lvl>
+    <w:lvl w:ilvl="4" w:tplc="040C0019" w:tentative="1">
+      <w:start w:val="1"/>
+      <w:numFmt w:val="lowerLetter"/>
+      <w:lvlText w:val="%5."/>
+      <w:lvlJc w:val="left"/>
+      <w:pPr>
+        <w:ind w:left="3600" w:hanging="360"/>
+      </w:pPr>
+    </w:lvl>
+    <w:lvl w:ilvl="5" w:tplc="040C001B" w:tentative="1">
+      <w:start w:val="1"/>
+      <w:numFmt w:val="lowerRoman"/>
+      <w:lvlText w:val="%6."/>
+      <w:lvlJc w:val="right"/>
+      <w:pPr>
+        <w:ind w:left="4320" w:hanging="180"/>
+      </w:pPr>
+    </w:lvl>
+    <w:lvl w:ilvl="6" w:tplc="040C000F" w:tentative="1">
+      <w:start w:val="1"/>
+      <w:numFmt w:val="decimal"/>
+      <w:lvlText w:val="%7."/>
+      <w:lvlJc w:val="left"/>
+      <w:pPr>
+        <w:ind w:left="5040" w:hanging="360"/>
+      </w:pPr>
+    </w:lvl>
+    <w:lvl w:ilvl="7" w:tplc="040C0019" w:tentative="1">
+      <w:start w:val="1"/>
+      <w:numFmt w:val="lowerLetter"/>
+      <w:lvlText w:val="%8."/>
+      <w:lvlJc w:val="left"/>
+      <w:pPr>
+        <w:ind w:left="5760" w:hanging="360"/>
+      </w:pPr>
+    </w:lvl>
+    <w:lvl w:ilvl="8" w:tplc="040C001B" w:tentative="1">
+      <w:start w:val="1"/>
+      <w:numFmt w:val="lowerRoman"/>
+      <w:lvlText w:val="%9."/>
+      <w:lvlJc w:val="right"/>
+      <w:pPr>
+        <w:ind w:left="6480" w:hanging="180"/>
+      </w:pPr>
+    </w:lvl>
+  </w:abstractNum>
+  <w:abstractNum w:abstractNumId="5" w15:restartNumberingAfterBreak="0">
     <w:nsid w:val="43D8725D"/>
     <w:multiLevelType w:val="multilevel"/>
     <w:tmpl w:val="0EC89542"/>
@@ -7081,7 +8585,7 @@
     </w:lvlOverride>
   </w:num>
   <w:num w:numId="18" w16cid:durableId="1359113818">
-    <w:abstractNumId w:val="4"/>
+    <w:abstractNumId w:val="5"/>
   </w:num>
   <w:num w:numId="19" w16cid:durableId="1824423175">
     <w:abstractNumId w:val="2"/>
@@ -7202,6 +8706,9 @@
         </w:rPr>
       </w:lvl>
     </w:lvlOverride>
+  </w:num>
+  <w:num w:numId="25" w16cid:durableId="1327243914">
+    <w:abstractNumId w:val="4"/>
   </w:num>
 </w:numbering>
 </file>
@@ -7607,6 +9114,49 @@
     <w:name w:val="Normal"/>
     <w:qFormat/>
   </w:style>
+  <w:style w:type="paragraph" w:styleId="Titre1">
+    <w:name w:val="heading 1"/>
+    <w:basedOn w:val="Normal"/>
+    <w:next w:val="Normal"/>
+    <w:link w:val="Titre1Car"/>
+    <w:uiPriority w:val="9"/>
+    <w:qFormat/>
+    <w:rsid w:val="00454E46"/>
+    <w:pPr>
+      <w:keepNext/>
+      <w:keepLines/>
+      <w:spacing w:before="240" w:after="0"/>
+      <w:outlineLvl w:val="0"/>
+    </w:pPr>
+    <w:rPr>
+      <w:rFonts w:asciiTheme="majorHAnsi" w:eastAsiaTheme="majorEastAsia" w:hAnsiTheme="majorHAnsi" w:cstheme="majorBidi"/>
+      <w:color w:val="2F5496" w:themeColor="accent1" w:themeShade="BF"/>
+      <w:sz w:val="32"/>
+      <w:szCs w:val="32"/>
+    </w:rPr>
+  </w:style>
+  <w:style w:type="paragraph" w:styleId="Titre2">
+    <w:name w:val="heading 2"/>
+    <w:basedOn w:val="Normal"/>
+    <w:next w:val="Normal"/>
+    <w:link w:val="Titre2Car"/>
+    <w:uiPriority w:val="9"/>
+    <w:unhideWhenUsed/>
+    <w:qFormat/>
+    <w:rsid w:val="00EF5E0D"/>
+    <w:pPr>
+      <w:keepNext/>
+      <w:keepLines/>
+      <w:spacing w:before="40" w:after="0"/>
+      <w:outlineLvl w:val="1"/>
+    </w:pPr>
+    <w:rPr>
+      <w:rFonts w:asciiTheme="majorHAnsi" w:eastAsiaTheme="majorEastAsia" w:hAnsiTheme="majorHAnsi" w:cstheme="majorBidi"/>
+      <w:color w:val="2F5496" w:themeColor="accent1" w:themeShade="BF"/>
+      <w:sz w:val="26"/>
+      <w:szCs w:val="26"/>
+    </w:rPr>
+  </w:style>
   <w:style w:type="character" w:default="1" w:styleId="Policepardfaut">
     <w:name w:val="Default Paragraph Font"/>
     <w:uiPriority w:val="1"/>
@@ -7751,6 +9301,106 @@
       <w:rFonts w:ascii="Courier New" w:eastAsia="Times New Roman" w:hAnsi="Courier New" w:cs="Courier New"/>
       <w:sz w:val="20"/>
       <w:szCs w:val="20"/>
+    </w:rPr>
+  </w:style>
+  <w:style w:type="paragraph" w:styleId="Titre">
+    <w:name w:val="Title"/>
+    <w:basedOn w:val="Normal"/>
+    <w:next w:val="Normal"/>
+    <w:link w:val="TitreCar"/>
+    <w:uiPriority w:val="10"/>
+    <w:qFormat/>
+    <w:rsid w:val="00454E46"/>
+    <w:pPr>
+      <w:spacing w:after="0" w:line="240" w:lineRule="auto"/>
+      <w:contextualSpacing/>
+    </w:pPr>
+    <w:rPr>
+      <w:rFonts w:asciiTheme="majorHAnsi" w:eastAsiaTheme="majorEastAsia" w:hAnsiTheme="majorHAnsi" w:cstheme="majorBidi"/>
+      <w:spacing w:val="-10"/>
+      <w:kern w:val="28"/>
+      <w:sz w:val="56"/>
+      <w:szCs w:val="56"/>
+    </w:rPr>
+  </w:style>
+  <w:style w:type="character" w:customStyle="1" w:styleId="TitreCar">
+    <w:name w:val="Titre Car"/>
+    <w:basedOn w:val="Policepardfaut"/>
+    <w:link w:val="Titre"/>
+    <w:uiPriority w:val="10"/>
+    <w:rsid w:val="00454E46"/>
+    <w:rPr>
+      <w:rFonts w:asciiTheme="majorHAnsi" w:eastAsiaTheme="majorEastAsia" w:hAnsiTheme="majorHAnsi" w:cstheme="majorBidi"/>
+      <w:spacing w:val="-10"/>
+      <w:kern w:val="28"/>
+      <w:sz w:val="56"/>
+      <w:szCs w:val="56"/>
+    </w:rPr>
+  </w:style>
+  <w:style w:type="character" w:customStyle="1" w:styleId="Titre1Car">
+    <w:name w:val="Titre 1 Car"/>
+    <w:basedOn w:val="Policepardfaut"/>
+    <w:link w:val="Titre1"/>
+    <w:uiPriority w:val="9"/>
+    <w:rsid w:val="00454E46"/>
+    <w:rPr>
+      <w:rFonts w:asciiTheme="majorHAnsi" w:eastAsiaTheme="majorEastAsia" w:hAnsiTheme="majorHAnsi" w:cstheme="majorBidi"/>
+      <w:color w:val="2F5496" w:themeColor="accent1" w:themeShade="BF"/>
+      <w:sz w:val="32"/>
+      <w:szCs w:val="32"/>
+    </w:rPr>
+  </w:style>
+  <w:style w:type="paragraph" w:styleId="En-ttedetabledesmatires">
+    <w:name w:val="TOC Heading"/>
+    <w:basedOn w:val="Titre1"/>
+    <w:next w:val="Normal"/>
+    <w:uiPriority w:val="39"/>
+    <w:unhideWhenUsed/>
+    <w:qFormat/>
+    <w:rsid w:val="00454E46"/>
+    <w:pPr>
+      <w:outlineLvl w:val="9"/>
+    </w:pPr>
+    <w:rPr>
+      <w:kern w:val="0"/>
+      <w:lang w:eastAsia="fr-FR"/>
+      <w14:ligatures w14:val="none"/>
+    </w:rPr>
+  </w:style>
+  <w:style w:type="paragraph" w:styleId="TM1">
+    <w:name w:val="toc 1"/>
+    <w:basedOn w:val="Normal"/>
+    <w:next w:val="Normal"/>
+    <w:autoRedefine/>
+    <w:uiPriority w:val="39"/>
+    <w:unhideWhenUsed/>
+    <w:rsid w:val="00120B4D"/>
+    <w:pPr>
+      <w:spacing w:after="100"/>
+    </w:pPr>
+  </w:style>
+  <w:style w:type="character" w:styleId="Lienhypertexte">
+    <w:name w:val="Hyperlink"/>
+    <w:basedOn w:val="Policepardfaut"/>
+    <w:uiPriority w:val="99"/>
+    <w:unhideWhenUsed/>
+    <w:rsid w:val="00120B4D"/>
+    <w:rPr>
+      <w:color w:val="0563C1" w:themeColor="hyperlink"/>
+      <w:u w:val="single"/>
+    </w:rPr>
+  </w:style>
+  <w:style w:type="character" w:customStyle="1" w:styleId="Titre2Car">
+    <w:name w:val="Titre 2 Car"/>
+    <w:basedOn w:val="Policepardfaut"/>
+    <w:link w:val="Titre2"/>
+    <w:uiPriority w:val="9"/>
+    <w:rsid w:val="00EF5E0D"/>
+    <w:rPr>
+      <w:rFonts w:asciiTheme="majorHAnsi" w:eastAsiaTheme="majorEastAsia" w:hAnsiTheme="majorHAnsi" w:cstheme="majorBidi"/>
+      <w:color w:val="2F5496" w:themeColor="accent1" w:themeShade="BF"/>
+      <w:sz w:val="26"/>
+      <w:szCs w:val="26"/>
     </w:rPr>
   </w:style>
 </w:styles>
@@ -8049,4 +9699,16 @@
     </a:ext>
   </a:extLst>
 </a:theme>
+</file>
+
+<file path=customXml/item1.xml><?xml version="1.0" encoding="utf-8"?>
+<b:Sources xmlns:b="http://schemas.openxmlformats.org/officeDocument/2006/bibliography" xmlns="http://schemas.openxmlformats.org/officeDocument/2006/bibliography" SelectedStyle="\APASixthEditionOfficeOnline.xsl" StyleName="APA" Version="6"/>
+</file>
+
+<file path=customXml/itemProps1.xml><?xml version="1.0" encoding="utf-8"?>
+<ds:datastoreItem xmlns:ds="http://schemas.openxmlformats.org/officeDocument/2006/customXml" ds:itemID="{61FAA369-88C5-4FB6-9CAF-C6B8B212BA96}">
+  <ds:schemaRefs>
+    <ds:schemaRef ds:uri="http://schemas.openxmlformats.org/officeDocument/2006/bibliography"/>
+  </ds:schemaRefs>
+</ds:datastoreItem>
 </file>
</xml_diff>